<commit_message>
add text in docs
</commit_message>
<xml_diff>
--- a/Курсовая по ЦОС.docx
+++ b/Курсовая по ЦОС.docx
@@ -2366,29 +2366,7 @@
           <w:szCs w:val="22"/>
           <w:lang w:val="ru-RU" w:eastAsia="en-US"/>
         </w:rPr>
-        <w:t xml:space="preserve">, Хэмминга, </w:t>
-      </w:r>
-      <w:proofErr w:type="spellStart"/>
-      <w:r>
-        <w:rPr>
-          <w:rFonts w:eastAsia="Calibri"/>
-          <w:kern w:val="0"/>
-          <w:sz w:val="28"/>
-          <w:szCs w:val="22"/>
-          <w:lang w:val="ru-RU" w:eastAsia="en-US"/>
-        </w:rPr>
-        <w:t>Блэкмана</w:t>
-      </w:r>
-      <w:proofErr w:type="spellEnd"/>
-      <w:r>
-        <w:rPr>
-          <w:rFonts w:eastAsia="Calibri"/>
-          <w:kern w:val="0"/>
-          <w:sz w:val="28"/>
-          <w:szCs w:val="22"/>
-          <w:lang w:val="ru-RU" w:eastAsia="en-US"/>
-        </w:rPr>
-        <w:t>). Рассчитать АЧХ фильтра при использовании этих окон и сравнить их.</w:t>
+        <w:t>, Хэмминга, Блэкмана). Рассчитать АЧХ фильтра при использовании этих окон и сравнить их.</w:t>
       </w:r>
     </w:p>
     <w:p>
@@ -2563,7 +2541,7 @@
             <v:fill color2="black"/>
             <v:imagedata r:id="rId6" o:title=""/>
           </v:shape>
-          <o:OLEObject Type="Embed" ProgID="Equation.3" ShapeID="_x0000_i1025" DrawAspect="Content" ObjectID="_1558042296" r:id="rId7"/>
+          <o:OLEObject Type="Embed" ProgID="Equation.3" ShapeID="_x0000_i1025" DrawAspect="Content" ObjectID="_1558069363" r:id="rId7"/>
         </w:object>
       </w:r>
     </w:p>
@@ -2594,7 +2572,7 @@
             <v:fill color2="black"/>
             <v:imagedata r:id="rId8" o:title=""/>
           </v:shape>
-          <o:OLEObject Type="Embed" ProgID="Equation.3" ShapeID="_x0000_i1026" DrawAspect="Content" ObjectID="_1558042297" r:id="rId9"/>
+          <o:OLEObject Type="Embed" ProgID="Equation.3" ShapeID="_x0000_i1026" DrawAspect="Content" ObjectID="_1558069364" r:id="rId9"/>
         </w:object>
       </w:r>
     </w:p>
@@ -2625,7 +2603,7 @@
             <v:fill color2="black"/>
             <v:imagedata r:id="rId10" o:title=""/>
           </v:shape>
-          <o:OLEObject Type="Embed" ProgID="Equation.3" ShapeID="_x0000_i1027" DrawAspect="Content" ObjectID="_1558042298" r:id="rId11"/>
+          <o:OLEObject Type="Embed" ProgID="Equation.3" ShapeID="_x0000_i1027" DrawAspect="Content" ObjectID="_1558069365" r:id="rId11"/>
         </w:object>
       </w:r>
     </w:p>
@@ -2733,7 +2711,7 @@
             <v:fill color2="black"/>
             <v:imagedata r:id="rId12" o:title=""/>
           </v:shape>
-          <o:OLEObject Type="Embed" ProgID="Equation.3" ShapeID="_x0000_i1028" DrawAspect="Content" ObjectID="_1558042299" r:id="rId13"/>
+          <o:OLEObject Type="Embed" ProgID="Equation.3" ShapeID="_x0000_i1028" DrawAspect="Content" ObjectID="_1558069366" r:id="rId13"/>
         </w:object>
       </w:r>
     </w:p>
@@ -2764,7 +2742,7 @@
             <v:fill color2="black"/>
             <v:imagedata r:id="rId14" o:title=""/>
           </v:shape>
-          <o:OLEObject Type="Embed" ProgID="Equation.3" ShapeID="_x0000_i1029" DrawAspect="Content" ObjectID="_1558042300" r:id="rId15"/>
+          <o:OLEObject Type="Embed" ProgID="Equation.3" ShapeID="_x0000_i1029" DrawAspect="Content" ObjectID="_1558069367" r:id="rId15"/>
         </w:object>
       </w:r>
     </w:p>
@@ -2795,7 +2773,7 @@
             <v:fill color2="black"/>
             <v:imagedata r:id="rId16" o:title=""/>
           </v:shape>
-          <o:OLEObject Type="Embed" ProgID="Equation.3" ShapeID="_x0000_i1030" DrawAspect="Content" ObjectID="_1558042301" r:id="rId17"/>
+          <o:OLEObject Type="Embed" ProgID="Equation.3" ShapeID="_x0000_i1030" DrawAspect="Content" ObjectID="_1558069368" r:id="rId17"/>
         </w:object>
       </w:r>
     </w:p>
@@ -2826,7 +2804,7 @@
             <v:fill color2="black"/>
             <v:imagedata r:id="rId18" o:title=""/>
           </v:shape>
-          <o:OLEObject Type="Embed" ProgID="Equation.3" ShapeID="_x0000_i1031" DrawAspect="Content" ObjectID="_1558042302" r:id="rId19"/>
+          <o:OLEObject Type="Embed" ProgID="Equation.3" ShapeID="_x0000_i1031" DrawAspect="Content" ObjectID="_1558069369" r:id="rId19"/>
         </w:object>
       </w:r>
     </w:p>
@@ -2857,7 +2835,7 @@
             <v:fill color2="black"/>
             <v:imagedata r:id="rId20" o:title=""/>
           </v:shape>
-          <o:OLEObject Type="Embed" ProgID="Equation.3" ShapeID="_x0000_i1032" DrawAspect="Content" ObjectID="_1558042303" r:id="rId21"/>
+          <o:OLEObject Type="Embed" ProgID="Equation.3" ShapeID="_x0000_i1032" DrawAspect="Content" ObjectID="_1558069370" r:id="rId21"/>
         </w:object>
       </w:r>
     </w:p>
@@ -3157,7 +3135,7 @@
             <v:fill color2="black"/>
             <v:imagedata r:id="rId22" o:title=""/>
           </v:shape>
-          <o:OLEObject Type="Embed" ProgID="Equation.3" ShapeID="_x0000_i1033" DrawAspect="Content" ObjectID="_1558042304" r:id="rId23"/>
+          <o:OLEObject Type="Embed" ProgID="Equation.3" ShapeID="_x0000_i1033" DrawAspect="Content" ObjectID="_1558069371" r:id="rId23"/>
         </w:object>
       </w:r>
     </w:p>
@@ -3248,7 +3226,7 @@
             <v:fill color2="black"/>
             <v:imagedata r:id="rId24" o:title=""/>
           </v:shape>
-          <o:OLEObject Type="Embed" ProgID="Equation.3" ShapeID="_x0000_i1034" DrawAspect="Content" ObjectID="_1558042305" r:id="rId25"/>
+          <o:OLEObject Type="Embed" ProgID="Equation.3" ShapeID="_x0000_i1034" DrawAspect="Content" ObjectID="_1558069372" r:id="rId25"/>
         </w:object>
       </w:r>
     </w:p>
@@ -3310,7 +3288,7 @@
             <v:fill color2="black"/>
             <v:imagedata r:id="rId26" o:title=""/>
           </v:shape>
-          <o:OLEObject Type="Embed" ProgID="Equation.3" ShapeID="_x0000_i1035" DrawAspect="Content" ObjectID="_1558042306" r:id="rId27"/>
+          <o:OLEObject Type="Embed" ProgID="Equation.3" ShapeID="_x0000_i1035" DrawAspect="Content" ObjectID="_1558069373" r:id="rId27"/>
         </w:object>
       </w:r>
     </w:p>
@@ -3368,7 +3346,7 @@
             <v:fill color2="black"/>
             <v:imagedata r:id="rId28" o:title=""/>
           </v:shape>
-          <o:OLEObject Type="Embed" ProgID="Equation.3" ShapeID="_x0000_i1036" DrawAspect="Content" ObjectID="_1558042307" r:id="rId29"/>
+          <o:OLEObject Type="Embed" ProgID="Equation.3" ShapeID="_x0000_i1036" DrawAspect="Content" ObjectID="_1558069374" r:id="rId29"/>
         </w:object>
       </w:r>
     </w:p>
@@ -3399,7 +3377,7 @@
             <v:fill color2="black"/>
             <v:imagedata r:id="rId30" o:title=""/>
           </v:shape>
-          <o:OLEObject Type="Embed" ProgID="Equation.3" ShapeID="_x0000_i1037" DrawAspect="Content" ObjectID="_1558042308" r:id="rId31"/>
+          <o:OLEObject Type="Embed" ProgID="Equation.3" ShapeID="_x0000_i1037" DrawAspect="Content" ObjectID="_1558069375" r:id="rId31"/>
         </w:object>
       </w:r>
     </w:p>
@@ -3430,7 +3408,7 @@
             <v:fill color2="black"/>
             <v:imagedata r:id="rId32" o:title=""/>
           </v:shape>
-          <o:OLEObject Type="Embed" ProgID="Equation.3" ShapeID="_x0000_i1038" DrawAspect="Content" ObjectID="_1558042309" r:id="rId33"/>
+          <o:OLEObject Type="Embed" ProgID="Equation.3" ShapeID="_x0000_i1038" DrawAspect="Content" ObjectID="_1558069376" r:id="rId33"/>
         </w:object>
       </w:r>
     </w:p>
@@ -3492,7 +3470,7 @@
             <v:fill color2="black"/>
             <v:imagedata r:id="rId34" o:title=""/>
           </v:shape>
-          <o:OLEObject Type="Embed" ProgID="Equation.3" ShapeID="_x0000_i1039" DrawAspect="Content" ObjectID="_1558042310" r:id="rId35"/>
+          <o:OLEObject Type="Embed" ProgID="Equation.3" ShapeID="_x0000_i1039" DrawAspect="Content" ObjectID="_1558069377" r:id="rId35"/>
         </w:object>
       </w:r>
     </w:p>
@@ -3555,7 +3533,7 @@
             <v:fill color2="black"/>
             <v:imagedata r:id="rId36" o:title=""/>
           </v:shape>
-          <o:OLEObject Type="Embed" ProgID="Equation.3" ShapeID="_x0000_i1040" DrawAspect="Content" ObjectID="_1558042311" r:id="rId37"/>
+          <o:OLEObject Type="Embed" ProgID="Equation.3" ShapeID="_x0000_i1040" DrawAspect="Content" ObjectID="_1558069378" r:id="rId37"/>
         </w:object>
       </w:r>
     </w:p>
@@ -4477,7 +4455,7 @@
           <v:shape id="_x0000_i1041" type="#_x0000_t75" style="width:100.5pt;height:41.25pt" o:ole="">
             <v:imagedata r:id="rId38" o:title=""/>
           </v:shape>
-          <o:OLEObject Type="Embed" ProgID="Equation.3" ShapeID="_x0000_i1041" DrawAspect="Content" ObjectID="_1558042312" r:id="rId39"/>
+          <o:OLEObject Type="Embed" ProgID="Equation.3" ShapeID="_x0000_i1041" DrawAspect="Content" ObjectID="_1558069379" r:id="rId39"/>
         </w:object>
       </w:r>
     </w:p>
@@ -5091,33 +5069,7 @@
           <w:shd w:val="clear" w:color="auto" w:fill="FFFFFF"/>
           <w:lang w:val="ru-RU" w:eastAsia="en-US"/>
         </w:rPr>
-        <w:t xml:space="preserve">Окно </w:t>
-      </w:r>
-      <w:proofErr w:type="spellStart"/>
-      <w:r>
-        <w:rPr>
-          <w:rFonts w:eastAsia="Times New Roman"/>
-          <w:color w:val="000000"/>
-          <w:kern w:val="0"/>
-          <w:sz w:val="28"/>
-          <w:szCs w:val="28"/>
-          <w:shd w:val="clear" w:color="auto" w:fill="FFFFFF"/>
-          <w:lang w:val="ru-RU" w:eastAsia="en-US"/>
-        </w:rPr>
-        <w:t>Блэкмана</w:t>
-      </w:r>
-      <w:proofErr w:type="spellEnd"/>
-      <w:r>
-        <w:rPr>
-          <w:rFonts w:eastAsia="Times New Roman"/>
-          <w:color w:val="000000"/>
-          <w:kern w:val="0"/>
-          <w:sz w:val="28"/>
-          <w:szCs w:val="28"/>
-          <w:shd w:val="clear" w:color="auto" w:fill="FFFFFF"/>
-          <w:lang w:val="ru-RU" w:eastAsia="en-US"/>
-        </w:rPr>
-        <w:t>:</w:t>
+        <w:t>Окно Блэкмана:</w:t>
       </w:r>
     </w:p>
     <w:p>
@@ -5500,7 +5452,7 @@
           <v:shape id="_x0000_i1042" type="#_x0000_t75" style="width:193.5pt;height:45.75pt" o:ole="">
             <v:imagedata r:id="rId40" o:title=""/>
           </v:shape>
-          <o:OLEObject Type="Embed" ProgID="Equation.3" ShapeID="_x0000_i1042" DrawAspect="Content" ObjectID="_1558042313" r:id="rId41"/>
+          <o:OLEObject Type="Embed" ProgID="Equation.3" ShapeID="_x0000_i1042" DrawAspect="Content" ObjectID="_1558069380" r:id="rId41"/>
         </w:object>
       </w:r>
     </w:p>
@@ -5558,7 +5510,7 @@
           <v:shape id="_x0000_i1043" type="#_x0000_t75" style="width:415.5pt;height:46.5pt" o:ole="">
             <v:imagedata r:id="rId42" o:title=""/>
           </v:shape>
-          <o:OLEObject Type="Embed" ProgID="Equation.3" ShapeID="_x0000_i1043" DrawAspect="Content" ObjectID="_1558042314" r:id="rId43"/>
+          <o:OLEObject Type="Embed" ProgID="Equation.3" ShapeID="_x0000_i1043" DrawAspect="Content" ObjectID="_1558069381" r:id="rId43"/>
         </w:object>
       </w:r>
     </w:p>
@@ -5666,7 +5618,7 @@
           <w:kern w:val="0"/>
           <w:sz w:val="28"/>
           <w:szCs w:val="28"/>
-          <w:lang w:eastAsia="en-US"/>
+          <w:lang w:val="ru-RU" w:eastAsia="en-US"/>
         </w:rPr>
       </w:pPr>
       <w:r>
@@ -5792,9 +5744,8 @@
           <w:lang w:val="ru-RU" w:eastAsia="en-US"/>
         </w:rPr>
         <w:tab/>
-        <w:t xml:space="preserve">Окно программы разделено на две зоны: </w:t>
-      </w:r>
-      <w:proofErr w:type="gramStart"/>
+        <w:t>Окно пр</w:t>
+      </w:r>
       <w:r>
         <w:rPr>
           <w:rFonts w:eastAsiaTheme="minorHAnsi"/>
@@ -5803,9 +5754,38 @@
           <w:szCs w:val="28"/>
           <w:lang w:val="ru-RU" w:eastAsia="en-US"/>
         </w:rPr>
+        <w:t>ограммы разделено на две зоны.</w:t>
+      </w:r>
+      <w:r>
+        <w:rPr>
+          <w:rFonts w:eastAsiaTheme="minorHAnsi"/>
+          <w:kern w:val="0"/>
+          <w:sz w:val="28"/>
+          <w:szCs w:val="28"/>
+          <w:lang w:val="ru-RU" w:eastAsia="en-US"/>
+        </w:rPr>
+        <w:t xml:space="preserve"> </w:t>
+      </w:r>
+      <w:r>
+        <w:rPr>
+          <w:rFonts w:eastAsiaTheme="minorHAnsi"/>
+          <w:kern w:val="0"/>
+          <w:sz w:val="28"/>
+          <w:szCs w:val="28"/>
+          <w:lang w:val="ru-RU" w:eastAsia="en-US"/>
+        </w:rPr>
+        <w:t xml:space="preserve">Первая зона, </w:t>
+      </w:r>
+      <w:r>
+        <w:rPr>
+          <w:rFonts w:eastAsiaTheme="minorHAnsi"/>
+          <w:kern w:val="0"/>
+          <w:sz w:val="28"/>
+          <w:szCs w:val="28"/>
+          <w:lang w:val="ru-RU" w:eastAsia="en-US"/>
+        </w:rPr>
         <w:t>левая</w:t>
       </w:r>
-      <w:proofErr w:type="gramEnd"/>
       <w:r>
         <w:rPr>
           <w:rFonts w:eastAsiaTheme="minorHAnsi"/>
@@ -5814,7 +5794,187 @@
           <w:szCs w:val="28"/>
           <w:lang w:val="ru-RU" w:eastAsia="en-US"/>
         </w:rPr>
-        <w:t xml:space="preserve"> содержит вкладку с данными, а также вкладки с диаграммами сигналов. Правая часть предназначена для вывода амплитудно-частотных характеристик фильтра с применением различных окон (Рис. 1).</w:t>
+        <w:t>, имеет 5 вкладок</w:t>
+      </w:r>
+      <w:r>
+        <w:rPr>
+          <w:rFonts w:eastAsiaTheme="minorHAnsi"/>
+          <w:kern w:val="0"/>
+          <w:sz w:val="28"/>
+          <w:szCs w:val="28"/>
+          <w:lang w:val="ru-RU" w:eastAsia="en-US"/>
+        </w:rPr>
+        <w:t>,</w:t>
+      </w:r>
+      <w:r>
+        <w:rPr>
+          <w:rFonts w:eastAsiaTheme="minorHAnsi"/>
+          <w:kern w:val="0"/>
+          <w:sz w:val="28"/>
+          <w:szCs w:val="28"/>
+          <w:lang w:val="ru-RU" w:eastAsia="en-US"/>
+        </w:rPr>
+        <w:t xml:space="preserve"> в первой из которых находится список входных данных</w:t>
+      </w:r>
+      <w:r>
+        <w:rPr>
+          <w:rFonts w:eastAsiaTheme="minorHAnsi"/>
+          <w:kern w:val="0"/>
+          <w:sz w:val="28"/>
+          <w:szCs w:val="28"/>
+          <w:lang w:val="ru-RU" w:eastAsia="en-US"/>
+        </w:rPr>
+        <w:t>. О</w:t>
+      </w:r>
+      <w:r>
+        <w:rPr>
+          <w:rFonts w:eastAsiaTheme="minorHAnsi"/>
+          <w:kern w:val="0"/>
+          <w:sz w:val="28"/>
+          <w:szCs w:val="28"/>
+          <w:lang w:val="ru-RU" w:eastAsia="en-US"/>
+        </w:rPr>
+        <w:t>стальные</w:t>
+      </w:r>
+      <w:r>
+        <w:rPr>
+          <w:rFonts w:eastAsiaTheme="minorHAnsi"/>
+          <w:kern w:val="0"/>
+          <w:sz w:val="28"/>
+          <w:szCs w:val="28"/>
+          <w:lang w:val="ru-RU" w:eastAsia="en-US"/>
+        </w:rPr>
+        <w:t xml:space="preserve"> вкладки с</w:t>
+      </w:r>
+      <w:r>
+        <w:rPr>
+          <w:rFonts w:eastAsiaTheme="minorHAnsi"/>
+          <w:kern w:val="0"/>
+          <w:sz w:val="28"/>
+          <w:szCs w:val="28"/>
+          <w:lang w:val="ru-RU" w:eastAsia="en-US"/>
+        </w:rPr>
+        <w:t>одержат</w:t>
+      </w:r>
+      <w:r>
+        <w:rPr>
+          <w:rFonts w:eastAsiaTheme="minorHAnsi"/>
+          <w:kern w:val="0"/>
+          <w:sz w:val="28"/>
+          <w:szCs w:val="28"/>
+          <w:lang w:val="ru-RU" w:eastAsia="en-US"/>
+        </w:rPr>
+        <w:t xml:space="preserve"> диаграмм</w:t>
+      </w:r>
+      <w:r>
+        <w:rPr>
+          <w:rFonts w:eastAsiaTheme="minorHAnsi"/>
+          <w:kern w:val="0"/>
+          <w:sz w:val="28"/>
+          <w:szCs w:val="28"/>
+          <w:lang w:val="ru-RU" w:eastAsia="en-US"/>
+        </w:rPr>
+        <w:t>ы</w:t>
+      </w:r>
+      <w:r>
+        <w:rPr>
+          <w:rFonts w:eastAsiaTheme="minorHAnsi"/>
+          <w:kern w:val="0"/>
+          <w:sz w:val="28"/>
+          <w:szCs w:val="28"/>
+          <w:lang w:val="ru-RU" w:eastAsia="en-US"/>
+        </w:rPr>
+        <w:t xml:space="preserve"> сигналов</w:t>
+      </w:r>
+      <w:r>
+        <w:rPr>
+          <w:rFonts w:eastAsiaTheme="minorHAnsi"/>
+          <w:kern w:val="0"/>
+          <w:sz w:val="28"/>
+          <w:szCs w:val="28"/>
+          <w:lang w:val="ru-RU" w:eastAsia="en-US"/>
+        </w:rPr>
+        <w:t xml:space="preserve"> в различных состояниях</w:t>
+      </w:r>
+      <w:r>
+        <w:rPr>
+          <w:rFonts w:eastAsiaTheme="minorHAnsi"/>
+          <w:kern w:val="0"/>
+          <w:sz w:val="28"/>
+          <w:szCs w:val="28"/>
+          <w:lang w:val="ru-RU" w:eastAsia="en-US"/>
+        </w:rPr>
+        <w:t xml:space="preserve"> (аналоговый, цифровой, восстановленный и сигнал обработанный фильтром)</w:t>
+      </w:r>
+      <w:r>
+        <w:rPr>
+          <w:rFonts w:eastAsiaTheme="minorHAnsi"/>
+          <w:kern w:val="0"/>
+          <w:sz w:val="28"/>
+          <w:szCs w:val="28"/>
+          <w:lang w:val="ru-RU" w:eastAsia="en-US"/>
+        </w:rPr>
+        <w:t xml:space="preserve">. </w:t>
+      </w:r>
+      <w:r>
+        <w:rPr>
+          <w:rFonts w:eastAsiaTheme="minorHAnsi"/>
+          <w:kern w:val="0"/>
+          <w:sz w:val="28"/>
+          <w:szCs w:val="28"/>
+          <w:lang w:val="ru-RU" w:eastAsia="en-US"/>
+        </w:rPr>
+        <w:t>Вторая зона,</w:t>
+      </w:r>
+      <w:r>
+        <w:rPr>
+          <w:rFonts w:eastAsiaTheme="minorHAnsi"/>
+          <w:kern w:val="0"/>
+          <w:sz w:val="28"/>
+          <w:szCs w:val="28"/>
+          <w:lang w:val="ru-RU" w:eastAsia="en-US"/>
+        </w:rPr>
+        <w:t xml:space="preserve"> </w:t>
+      </w:r>
+      <w:r>
+        <w:rPr>
+          <w:rFonts w:eastAsiaTheme="minorHAnsi"/>
+          <w:kern w:val="0"/>
+          <w:sz w:val="28"/>
+          <w:szCs w:val="28"/>
+          <w:lang w:val="ru-RU" w:eastAsia="en-US"/>
+        </w:rPr>
+        <w:t>правая, содержит 4 вкладки и</w:t>
+      </w:r>
+      <w:r>
+        <w:rPr>
+          <w:rFonts w:eastAsiaTheme="minorHAnsi"/>
+          <w:kern w:val="0"/>
+          <w:sz w:val="28"/>
+          <w:szCs w:val="28"/>
+          <w:lang w:val="ru-RU" w:eastAsia="en-US"/>
+        </w:rPr>
+        <w:t xml:space="preserve"> предназначена для вывода амплитудно-частотных характеристик фильтра с применением различных окон</w:t>
+      </w:r>
+      <w:r>
+        <w:rPr>
+          <w:rFonts w:eastAsiaTheme="minorHAnsi"/>
+          <w:kern w:val="0"/>
+          <w:sz w:val="28"/>
+          <w:szCs w:val="28"/>
+          <w:lang w:val="ru-RU" w:eastAsia="en-US"/>
+        </w:rPr>
+        <w:t>, в частности Кайзера, Хэмминга, Блэкмана и треугольного окна</w:t>
+      </w:r>
+      <w:r>
+        <w:rPr>
+          <w:rFonts w:eastAsiaTheme="minorHAnsi"/>
+          <w:kern w:val="0"/>
+          <w:sz w:val="28"/>
+          <w:szCs w:val="28"/>
+          <w:lang w:val="ru-RU" w:eastAsia="en-US"/>
+        </w:rPr>
+        <w:t xml:space="preserve"> (Рис. 1).</w:t>
       </w:r>
     </w:p>
     <w:p>
@@ -6013,7 +6173,6 @@
       <w:pPr>
         <w:widowControl/>
         <w:spacing w:after="200" w:line="276" w:lineRule="auto"/>
-        <w:jc w:val="center"/>
         <w:rPr>
           <w:rFonts w:eastAsiaTheme="minorHAnsi"/>
           <w:b/>
@@ -6032,397 +6191,1183 @@
           <w:szCs w:val="28"/>
           <w:lang w:val="ru-RU" w:eastAsia="en-US"/>
         </w:rPr>
+        <w:br w:type="page"/>
+      </w:r>
+    </w:p>
+    <w:p>
+      <w:pPr>
+        <w:widowControl/>
+        <w:spacing w:after="200" w:line="276" w:lineRule="auto"/>
+        <w:jc w:val="center"/>
+        <w:rPr>
+          <w:rFonts w:eastAsiaTheme="minorHAnsi"/>
+          <w:b/>
+          <w:kern w:val="0"/>
+          <w:sz w:val="28"/>
+          <w:szCs w:val="28"/>
+          <w:lang w:val="ru-RU" w:eastAsia="en-US"/>
+        </w:rPr>
+      </w:pPr>
+      <w:r>
+        <w:rPr>
+          <w:rFonts w:eastAsiaTheme="minorHAnsi"/>
+          <w:b/>
+          <w:kern w:val="0"/>
+          <w:sz w:val="28"/>
+          <w:szCs w:val="28"/>
+          <w:lang w:val="ru-RU" w:eastAsia="en-US"/>
+        </w:rPr>
+        <w:lastRenderedPageBreak/>
+        <w:t>Полученные результаты</w:t>
+      </w:r>
+    </w:p>
+    <w:p>
+      <w:pPr>
+        <w:widowControl/>
+        <w:spacing w:after="200" w:line="276" w:lineRule="auto"/>
+        <w:ind w:firstLine="709"/>
+        <w:jc w:val="both"/>
+        <w:rPr>
+          <w:rFonts w:eastAsiaTheme="minorHAnsi"/>
+          <w:kern w:val="0"/>
+          <w:sz w:val="28"/>
+          <w:szCs w:val="28"/>
+          <w:lang w:val="ru-RU" w:eastAsia="en-US"/>
+        </w:rPr>
+      </w:pPr>
+      <w:r>
+        <w:rPr>
+          <w:rFonts w:eastAsiaTheme="minorHAnsi"/>
+          <w:kern w:val="0"/>
+          <w:sz w:val="28"/>
+          <w:szCs w:val="28"/>
+          <w:lang w:val="ru-RU" w:eastAsia="en-US"/>
+        </w:rPr>
+        <w:t>В ходе работы программы были получены следующие диаграммы сигналов и амплитудно-частотных характеристик фильтра с применением различных окон.</w:t>
+      </w:r>
+    </w:p>
+    <w:p>
+      <w:pPr>
+        <w:widowControl/>
+        <w:spacing w:after="200" w:line="276" w:lineRule="auto"/>
+        <w:jc w:val="center"/>
+        <w:rPr>
+          <w:rFonts w:eastAsiaTheme="minorHAnsi"/>
+          <w:b/>
+          <w:kern w:val="0"/>
+          <w:sz w:val="28"/>
+          <w:szCs w:val="28"/>
+          <w:lang w:val="ru-RU" w:eastAsia="en-US"/>
+        </w:rPr>
+      </w:pPr>
+      <w:r>
+        <w:rPr>
+          <w:rFonts w:eastAsiaTheme="minorHAnsi"/>
+          <w:b/>
+          <w:kern w:val="0"/>
+          <w:sz w:val="28"/>
+          <w:szCs w:val="28"/>
+          <w:lang w:val="ru-RU" w:eastAsia="en-US"/>
+        </w:rPr>
         <w:t>Аналоговый сигнал</w:t>
+      </w:r>
+    </w:p>
+    <w:p>
+      <w:pPr>
+        <w:widowControl/>
+        <w:spacing w:after="200" w:line="276" w:lineRule="auto"/>
+        <w:jc w:val="center"/>
+        <w:rPr>
+          <w:rFonts w:eastAsiaTheme="minorHAnsi"/>
+          <w:b/>
+          <w:kern w:val="0"/>
+          <w:sz w:val="28"/>
+          <w:szCs w:val="28"/>
+          <w:lang w:val="ru-RU" w:eastAsia="en-US"/>
+        </w:rPr>
+      </w:pPr>
+      <w:r>
+        <w:rPr>
+          <w:noProof/>
+          <w:lang w:val="ru-RU" w:eastAsia="ru-RU"/>
+        </w:rPr>
+        <w:drawing>
+          <wp:inline distT="0" distB="0" distL="0" distR="0" wp14:anchorId="725B9E8F" wp14:editId="3FDED87F">
+            <wp:extent cx="4933950" cy="3257550"/>
+            <wp:effectExtent l="0" t="0" r="0" b="0"/>
+            <wp:docPr id="9" name="Рисунок 9"/>
+            <wp:cNvGraphicFramePr>
+              <a:graphicFrameLocks xmlns:a="http://schemas.openxmlformats.org/drawingml/2006/main" noChangeAspect="1"/>
+            </wp:cNvGraphicFramePr>
+            <a:graphic xmlns:a="http://schemas.openxmlformats.org/drawingml/2006/main">
+              <a:graphicData uri="http://schemas.openxmlformats.org/drawingml/2006/picture">
+                <pic:pic xmlns:pic="http://schemas.openxmlformats.org/drawingml/2006/picture">
+                  <pic:nvPicPr>
+                    <pic:cNvPr id="0" name="Рисунок 1"/>
+                    <pic:cNvPicPr>
+                      <a:picLocks noChangeAspect="1" noChangeArrowheads="1"/>
+                    </pic:cNvPicPr>
+                  </pic:nvPicPr>
+                  <pic:blipFill>
+                    <a:blip r:embed="rId45">
+                      <a:extLst>
+                        <a:ext uri="{28A0092B-C50C-407E-A947-70E740481C1C}">
+                          <a14:useLocalDpi xmlns:a14="http://schemas.microsoft.com/office/drawing/2010/main" val="0"/>
+                        </a:ext>
+                      </a:extLst>
+                    </a:blip>
+                    <a:srcRect/>
+                    <a:stretch>
+                      <a:fillRect/>
+                    </a:stretch>
+                  </pic:blipFill>
+                  <pic:spPr bwMode="auto">
+                    <a:xfrm>
+                      <a:off x="0" y="0"/>
+                      <a:ext cx="4933950" cy="3257550"/>
+                    </a:xfrm>
+                    <a:prstGeom prst="rect">
+                      <a:avLst/>
+                    </a:prstGeom>
+                    <a:noFill/>
+                    <a:ln>
+                      <a:noFill/>
+                    </a:ln>
+                  </pic:spPr>
+                </pic:pic>
+              </a:graphicData>
+            </a:graphic>
+          </wp:inline>
+        </w:drawing>
+      </w:r>
+    </w:p>
+    <w:p>
+      <w:pPr>
+        <w:widowControl/>
+        <w:spacing w:after="200" w:line="276" w:lineRule="auto"/>
+        <w:jc w:val="center"/>
+        <w:rPr>
+          <w:rFonts w:eastAsiaTheme="minorHAnsi"/>
+          <w:b/>
+          <w:kern w:val="0"/>
+          <w:sz w:val="28"/>
+          <w:szCs w:val="28"/>
+          <w:lang w:val="ru-RU" w:eastAsia="en-US"/>
+        </w:rPr>
+      </w:pPr>
+      <w:r>
+        <w:rPr>
+          <w:rFonts w:eastAsiaTheme="minorHAnsi"/>
+          <w:b/>
+          <w:kern w:val="0"/>
+          <w:sz w:val="28"/>
+          <w:szCs w:val="28"/>
+          <w:lang w:val="ru-RU" w:eastAsia="en-US"/>
+        </w:rPr>
+        <w:t>Цифровой сигнал</w:t>
+      </w:r>
+    </w:p>
+    <w:p>
+      <w:pPr>
+        <w:widowControl/>
+        <w:spacing w:after="200" w:line="276" w:lineRule="auto"/>
+        <w:jc w:val="center"/>
+        <w:rPr>
+          <w:rFonts w:eastAsiaTheme="minorHAnsi"/>
+          <w:b/>
+          <w:kern w:val="0"/>
+          <w:sz w:val="28"/>
+          <w:szCs w:val="28"/>
+          <w:lang w:eastAsia="en-US"/>
+        </w:rPr>
+      </w:pPr>
+      <w:r>
+        <w:rPr>
+          <w:noProof/>
+          <w:lang w:val="ru-RU" w:eastAsia="ru-RU"/>
+        </w:rPr>
+        <w:drawing>
+          <wp:inline distT="0" distB="0" distL="0" distR="0">
+            <wp:extent cx="4933950" cy="3257550"/>
+            <wp:effectExtent l="0" t="0" r="0" b="0"/>
+            <wp:docPr id="8" name="Рисунок 8"/>
+            <wp:cNvGraphicFramePr>
+              <a:graphicFrameLocks xmlns:a="http://schemas.openxmlformats.org/drawingml/2006/main" noChangeAspect="1"/>
+            </wp:cNvGraphicFramePr>
+            <a:graphic xmlns:a="http://schemas.openxmlformats.org/drawingml/2006/main">
+              <a:graphicData uri="http://schemas.openxmlformats.org/drawingml/2006/picture">
+                <pic:pic xmlns:pic="http://schemas.openxmlformats.org/drawingml/2006/picture">
+                  <pic:nvPicPr>
+                    <pic:cNvPr id="0" name="Рисунок 7"/>
+                    <pic:cNvPicPr>
+                      <a:picLocks noChangeAspect="1" noChangeArrowheads="1"/>
+                    </pic:cNvPicPr>
+                  </pic:nvPicPr>
+                  <pic:blipFill>
+                    <a:blip r:embed="rId46">
+                      <a:extLst>
+                        <a:ext uri="{28A0092B-C50C-407E-A947-70E740481C1C}">
+                          <a14:useLocalDpi xmlns:a14="http://schemas.microsoft.com/office/drawing/2010/main" val="0"/>
+                        </a:ext>
+                      </a:extLst>
+                    </a:blip>
+                    <a:srcRect/>
+                    <a:stretch>
+                      <a:fillRect/>
+                    </a:stretch>
+                  </pic:blipFill>
+                  <pic:spPr bwMode="auto">
+                    <a:xfrm>
+                      <a:off x="0" y="0"/>
+                      <a:ext cx="4933950" cy="3257550"/>
+                    </a:xfrm>
+                    <a:prstGeom prst="rect">
+                      <a:avLst/>
+                    </a:prstGeom>
+                    <a:noFill/>
+                    <a:ln>
+                      <a:noFill/>
+                    </a:ln>
+                  </pic:spPr>
+                </pic:pic>
+              </a:graphicData>
+            </a:graphic>
+          </wp:inline>
+        </w:drawing>
+      </w:r>
+    </w:p>
+    <w:p>
+      <w:pPr>
+        <w:widowControl/>
+        <w:spacing w:after="200" w:line="276" w:lineRule="auto"/>
+        <w:rPr>
+          <w:rFonts w:eastAsiaTheme="minorHAnsi"/>
+          <w:b/>
+          <w:kern w:val="0"/>
+          <w:sz w:val="28"/>
+          <w:szCs w:val="28"/>
+          <w:lang w:val="ru-RU" w:eastAsia="en-US"/>
+        </w:rPr>
+      </w:pPr>
+      <w:r>
+        <w:rPr>
+          <w:rFonts w:eastAsiaTheme="minorHAnsi"/>
+          <w:b/>
+          <w:kern w:val="0"/>
+          <w:sz w:val="28"/>
+          <w:szCs w:val="28"/>
+          <w:lang w:val="ru-RU" w:eastAsia="en-US"/>
+        </w:rPr>
+        <w:br w:type="page"/>
+      </w:r>
+    </w:p>
+    <w:p>
+      <w:pPr>
+        <w:widowControl/>
+        <w:spacing w:after="200" w:line="276" w:lineRule="auto"/>
+        <w:jc w:val="center"/>
+        <w:rPr>
+          <w:rFonts w:eastAsiaTheme="minorHAnsi"/>
+          <w:b/>
+          <w:kern w:val="0"/>
+          <w:sz w:val="28"/>
+          <w:szCs w:val="28"/>
+          <w:lang w:val="ru-RU" w:eastAsia="en-US"/>
+        </w:rPr>
+      </w:pPr>
+      <w:r>
+        <w:rPr>
+          <w:rFonts w:eastAsiaTheme="minorHAnsi"/>
+          <w:b/>
+          <w:kern w:val="0"/>
+          <w:sz w:val="28"/>
+          <w:szCs w:val="28"/>
+          <w:lang w:val="ru-RU" w:eastAsia="en-US"/>
+        </w:rPr>
+        <w:lastRenderedPageBreak/>
+        <w:t>Сигнал, обработанный фильтром</w:t>
+      </w:r>
+    </w:p>
+    <w:p>
+      <w:pPr>
+        <w:widowControl/>
+        <w:spacing w:after="200" w:line="276" w:lineRule="auto"/>
+        <w:jc w:val="center"/>
+        <w:rPr>
+          <w:rFonts w:eastAsiaTheme="minorHAnsi"/>
+          <w:b/>
+          <w:kern w:val="0"/>
+          <w:sz w:val="28"/>
+          <w:szCs w:val="28"/>
+          <w:lang w:val="ru-RU" w:eastAsia="en-US"/>
+        </w:rPr>
+      </w:pPr>
+      <w:r>
+        <w:rPr>
+          <w:noProof/>
+          <w:lang w:val="ru-RU" w:eastAsia="ru-RU"/>
+        </w:rPr>
+        <w:drawing>
+          <wp:inline distT="0" distB="0" distL="0" distR="0" wp14:anchorId="6200B2A0" wp14:editId="4FD191F8">
+            <wp:extent cx="4933950" cy="3257550"/>
+            <wp:effectExtent l="0" t="0" r="0" b="0"/>
+            <wp:docPr id="7" name="Рисунок 7"/>
+            <wp:cNvGraphicFramePr>
+              <a:graphicFrameLocks xmlns:a="http://schemas.openxmlformats.org/drawingml/2006/main" noChangeAspect="1"/>
+            </wp:cNvGraphicFramePr>
+            <a:graphic xmlns:a="http://schemas.openxmlformats.org/drawingml/2006/main">
+              <a:graphicData uri="http://schemas.openxmlformats.org/drawingml/2006/picture">
+                <pic:pic xmlns:pic="http://schemas.openxmlformats.org/drawingml/2006/picture">
+                  <pic:nvPicPr>
+                    <pic:cNvPr id="0" name="Рисунок 8"/>
+                    <pic:cNvPicPr>
+                      <a:picLocks noChangeAspect="1" noChangeArrowheads="1"/>
+                    </pic:cNvPicPr>
+                  </pic:nvPicPr>
+                  <pic:blipFill>
+                    <a:blip r:embed="rId47">
+                      <a:extLst>
+                        <a:ext uri="{28A0092B-C50C-407E-A947-70E740481C1C}">
+                          <a14:useLocalDpi xmlns:a14="http://schemas.microsoft.com/office/drawing/2010/main" val="0"/>
+                        </a:ext>
+                      </a:extLst>
+                    </a:blip>
+                    <a:srcRect/>
+                    <a:stretch>
+                      <a:fillRect/>
+                    </a:stretch>
+                  </pic:blipFill>
+                  <pic:spPr bwMode="auto">
+                    <a:xfrm>
+                      <a:off x="0" y="0"/>
+                      <a:ext cx="4933950" cy="3257550"/>
+                    </a:xfrm>
+                    <a:prstGeom prst="rect">
+                      <a:avLst/>
+                    </a:prstGeom>
+                    <a:noFill/>
+                    <a:ln>
+                      <a:noFill/>
+                    </a:ln>
+                  </pic:spPr>
+                </pic:pic>
+              </a:graphicData>
+            </a:graphic>
+          </wp:inline>
+        </w:drawing>
+      </w:r>
+    </w:p>
+    <w:p>
+      <w:pPr>
+        <w:widowControl/>
+        <w:spacing w:after="200" w:line="276" w:lineRule="auto"/>
+        <w:jc w:val="center"/>
+        <w:rPr>
+          <w:rFonts w:eastAsiaTheme="minorHAnsi"/>
+          <w:b/>
+          <w:kern w:val="0"/>
+          <w:sz w:val="28"/>
+          <w:szCs w:val="28"/>
+          <w:lang w:val="ru-RU" w:eastAsia="en-US"/>
+        </w:rPr>
+      </w:pPr>
+      <w:r>
+        <w:rPr>
+          <w:rFonts w:eastAsiaTheme="minorHAnsi"/>
+          <w:b/>
+          <w:kern w:val="0"/>
+          <w:sz w:val="28"/>
+          <w:szCs w:val="28"/>
+          <w:lang w:val="ru-RU" w:eastAsia="en-US"/>
+        </w:rPr>
+        <w:t>Восстановленный аналоговый сигнал</w:t>
+      </w:r>
+    </w:p>
+    <w:p>
+      <w:pPr>
+        <w:widowControl/>
+        <w:spacing w:after="200" w:line="276" w:lineRule="auto"/>
+        <w:jc w:val="center"/>
+        <w:rPr>
+          <w:rFonts w:eastAsiaTheme="minorHAnsi"/>
+          <w:b/>
+          <w:kern w:val="0"/>
+          <w:sz w:val="28"/>
+          <w:szCs w:val="28"/>
+          <w:lang w:eastAsia="en-US"/>
+        </w:rPr>
+      </w:pPr>
+      <w:r>
+        <w:rPr>
+          <w:noProof/>
+          <w:lang w:val="ru-RU" w:eastAsia="ru-RU"/>
+        </w:rPr>
+        <w:drawing>
+          <wp:inline distT="0" distB="0" distL="0" distR="0">
+            <wp:extent cx="4933950" cy="3257550"/>
+            <wp:effectExtent l="0" t="0" r="0" b="0"/>
+            <wp:docPr id="6" name="Рисунок 6"/>
+            <wp:cNvGraphicFramePr>
+              <a:graphicFrameLocks xmlns:a="http://schemas.openxmlformats.org/drawingml/2006/main" noChangeAspect="1"/>
+            </wp:cNvGraphicFramePr>
+            <a:graphic xmlns:a="http://schemas.openxmlformats.org/drawingml/2006/main">
+              <a:graphicData uri="http://schemas.openxmlformats.org/drawingml/2006/picture">
+                <pic:pic xmlns:pic="http://schemas.openxmlformats.org/drawingml/2006/picture">
+                  <pic:nvPicPr>
+                    <pic:cNvPr id="0" name="Рисунок 9"/>
+                    <pic:cNvPicPr>
+                      <a:picLocks noChangeAspect="1" noChangeArrowheads="1"/>
+                    </pic:cNvPicPr>
+                  </pic:nvPicPr>
+                  <pic:blipFill>
+                    <a:blip r:embed="rId48">
+                      <a:extLst>
+                        <a:ext uri="{28A0092B-C50C-407E-A947-70E740481C1C}">
+                          <a14:useLocalDpi xmlns:a14="http://schemas.microsoft.com/office/drawing/2010/main" val="0"/>
+                        </a:ext>
+                      </a:extLst>
+                    </a:blip>
+                    <a:srcRect/>
+                    <a:stretch>
+                      <a:fillRect/>
+                    </a:stretch>
+                  </pic:blipFill>
+                  <pic:spPr bwMode="auto">
+                    <a:xfrm>
+                      <a:off x="0" y="0"/>
+                      <a:ext cx="4933950" cy="3257550"/>
+                    </a:xfrm>
+                    <a:prstGeom prst="rect">
+                      <a:avLst/>
+                    </a:prstGeom>
+                    <a:noFill/>
+                    <a:ln>
+                      <a:noFill/>
+                    </a:ln>
+                  </pic:spPr>
+                </pic:pic>
+              </a:graphicData>
+            </a:graphic>
+          </wp:inline>
+        </w:drawing>
+      </w:r>
+    </w:p>
+    <w:p>
+      <w:pPr>
+        <w:widowControl/>
+        <w:spacing w:after="200" w:line="276" w:lineRule="auto"/>
+        <w:rPr>
+          <w:rFonts w:eastAsiaTheme="minorHAnsi"/>
+          <w:b/>
+          <w:kern w:val="0"/>
+          <w:sz w:val="28"/>
+          <w:szCs w:val="28"/>
+          <w:lang w:val="ru-RU" w:eastAsia="en-US"/>
+        </w:rPr>
+      </w:pPr>
+      <w:r>
+        <w:rPr>
+          <w:rFonts w:eastAsiaTheme="minorHAnsi"/>
+          <w:b/>
+          <w:kern w:val="0"/>
+          <w:sz w:val="28"/>
+          <w:szCs w:val="28"/>
+          <w:lang w:val="ru-RU" w:eastAsia="en-US"/>
+        </w:rPr>
+        <w:br w:type="page"/>
+      </w:r>
+    </w:p>
+    <w:p>
+      <w:pPr>
+        <w:widowControl/>
+        <w:spacing w:after="200" w:line="276" w:lineRule="auto"/>
+        <w:jc w:val="center"/>
+        <w:rPr>
+          <w:rFonts w:eastAsiaTheme="minorHAnsi"/>
+          <w:b/>
+          <w:kern w:val="0"/>
+          <w:sz w:val="28"/>
+          <w:szCs w:val="28"/>
+          <w:lang w:val="ru-RU" w:eastAsia="en-US"/>
+        </w:rPr>
+      </w:pPr>
+      <w:r>
+        <w:rPr>
+          <w:rFonts w:eastAsiaTheme="minorHAnsi"/>
+          <w:b/>
+          <w:kern w:val="0"/>
+          <w:sz w:val="28"/>
+          <w:szCs w:val="28"/>
+          <w:lang w:val="ru-RU" w:eastAsia="en-US"/>
+        </w:rPr>
+        <w:lastRenderedPageBreak/>
+        <w:t>Окно Кайзера</w:t>
+      </w:r>
+    </w:p>
+    <w:p>
+      <w:pPr>
+        <w:widowControl/>
+        <w:spacing w:after="200" w:line="276" w:lineRule="auto"/>
+        <w:jc w:val="center"/>
+        <w:rPr>
+          <w:rFonts w:eastAsiaTheme="minorHAnsi"/>
+          <w:b/>
+          <w:kern w:val="0"/>
+          <w:sz w:val="28"/>
+          <w:szCs w:val="28"/>
+          <w:lang w:val="ru-RU" w:eastAsia="en-US"/>
+        </w:rPr>
+      </w:pPr>
+      <w:r>
+        <w:rPr>
+          <w:noProof/>
+          <w:lang w:val="ru-RU" w:eastAsia="ru-RU"/>
+        </w:rPr>
+        <w:drawing>
+          <wp:inline distT="0" distB="0" distL="0" distR="0" wp14:anchorId="49C23D8F" wp14:editId="3BC0706A">
+            <wp:extent cx="4857750" cy="3257550"/>
+            <wp:effectExtent l="0" t="0" r="0" b="0"/>
+            <wp:docPr id="5" name="Рисунок 5"/>
+            <wp:cNvGraphicFramePr>
+              <a:graphicFrameLocks xmlns:a="http://schemas.openxmlformats.org/drawingml/2006/main" noChangeAspect="1"/>
+            </wp:cNvGraphicFramePr>
+            <a:graphic xmlns:a="http://schemas.openxmlformats.org/drawingml/2006/main">
+              <a:graphicData uri="http://schemas.openxmlformats.org/drawingml/2006/picture">
+                <pic:pic xmlns:pic="http://schemas.openxmlformats.org/drawingml/2006/picture">
+                  <pic:nvPicPr>
+                    <pic:cNvPr id="0" name="Рисунок 14"/>
+                    <pic:cNvPicPr>
+                      <a:picLocks noChangeAspect="1" noChangeArrowheads="1"/>
+                    </pic:cNvPicPr>
+                  </pic:nvPicPr>
+                  <pic:blipFill>
+                    <a:blip r:embed="rId49">
+                      <a:extLst>
+                        <a:ext uri="{28A0092B-C50C-407E-A947-70E740481C1C}">
+                          <a14:useLocalDpi xmlns:a14="http://schemas.microsoft.com/office/drawing/2010/main" val="0"/>
+                        </a:ext>
+                      </a:extLst>
+                    </a:blip>
+                    <a:srcRect/>
+                    <a:stretch>
+                      <a:fillRect/>
+                    </a:stretch>
+                  </pic:blipFill>
+                  <pic:spPr bwMode="auto">
+                    <a:xfrm>
+                      <a:off x="0" y="0"/>
+                      <a:ext cx="4857750" cy="3257550"/>
+                    </a:xfrm>
+                    <a:prstGeom prst="rect">
+                      <a:avLst/>
+                    </a:prstGeom>
+                    <a:noFill/>
+                    <a:ln>
+                      <a:noFill/>
+                    </a:ln>
+                  </pic:spPr>
+                </pic:pic>
+              </a:graphicData>
+            </a:graphic>
+          </wp:inline>
+        </w:drawing>
+      </w:r>
+    </w:p>
+    <w:p>
+      <w:pPr>
+        <w:widowControl/>
+        <w:spacing w:after="200" w:line="276" w:lineRule="auto"/>
+        <w:jc w:val="center"/>
+        <w:rPr>
+          <w:rFonts w:eastAsiaTheme="minorHAnsi"/>
+          <w:b/>
+          <w:kern w:val="0"/>
+          <w:sz w:val="28"/>
+          <w:szCs w:val="28"/>
+          <w:lang w:val="ru-RU" w:eastAsia="en-US"/>
+        </w:rPr>
+      </w:pPr>
+      <w:r>
+        <w:rPr>
+          <w:rFonts w:eastAsiaTheme="minorHAnsi"/>
+          <w:b/>
+          <w:kern w:val="0"/>
+          <w:sz w:val="28"/>
+          <w:szCs w:val="28"/>
+          <w:lang w:val="ru-RU" w:eastAsia="en-US"/>
+        </w:rPr>
+        <w:t>Треугольное окно</w:t>
+      </w:r>
+    </w:p>
+    <w:p>
+      <w:pPr>
+        <w:widowControl/>
+        <w:spacing w:after="200" w:line="276" w:lineRule="auto"/>
+        <w:jc w:val="center"/>
+        <w:rPr>
+          <w:rFonts w:eastAsiaTheme="minorHAnsi"/>
+          <w:b/>
+          <w:kern w:val="0"/>
+          <w:sz w:val="28"/>
+          <w:szCs w:val="28"/>
+          <w:lang w:eastAsia="en-US"/>
+        </w:rPr>
+      </w:pPr>
+      <w:r>
+        <w:rPr>
+          <w:noProof/>
+          <w:lang w:val="ru-RU" w:eastAsia="ru-RU"/>
+        </w:rPr>
+        <w:drawing>
+          <wp:inline distT="0" distB="0" distL="0" distR="0" wp14:anchorId="5D606C7A" wp14:editId="572E6E45">
+            <wp:extent cx="4857750" cy="3257550"/>
+            <wp:effectExtent l="0" t="0" r="0" b="0"/>
+            <wp:docPr id="4" name="Рисунок 4"/>
+            <wp:cNvGraphicFramePr>
+              <a:graphicFrameLocks xmlns:a="http://schemas.openxmlformats.org/drawingml/2006/main" noChangeAspect="1"/>
+            </wp:cNvGraphicFramePr>
+            <a:graphic xmlns:a="http://schemas.openxmlformats.org/drawingml/2006/main">
+              <a:graphicData uri="http://schemas.openxmlformats.org/drawingml/2006/picture">
+                <pic:pic xmlns:pic="http://schemas.openxmlformats.org/drawingml/2006/picture">
+                  <pic:nvPicPr>
+                    <pic:cNvPr id="0" name="Рисунок 15"/>
+                    <pic:cNvPicPr>
+                      <a:picLocks noChangeAspect="1" noChangeArrowheads="1"/>
+                    </pic:cNvPicPr>
+                  </pic:nvPicPr>
+                  <pic:blipFill>
+                    <a:blip r:embed="rId50">
+                      <a:extLst>
+                        <a:ext uri="{28A0092B-C50C-407E-A947-70E740481C1C}">
+                          <a14:useLocalDpi xmlns:a14="http://schemas.microsoft.com/office/drawing/2010/main" val="0"/>
+                        </a:ext>
+                      </a:extLst>
+                    </a:blip>
+                    <a:srcRect/>
+                    <a:stretch>
+                      <a:fillRect/>
+                    </a:stretch>
+                  </pic:blipFill>
+                  <pic:spPr bwMode="auto">
+                    <a:xfrm>
+                      <a:off x="0" y="0"/>
+                      <a:ext cx="4857750" cy="3257550"/>
+                    </a:xfrm>
+                    <a:prstGeom prst="rect">
+                      <a:avLst/>
+                    </a:prstGeom>
+                    <a:noFill/>
+                    <a:ln>
+                      <a:noFill/>
+                    </a:ln>
+                  </pic:spPr>
+                </pic:pic>
+              </a:graphicData>
+            </a:graphic>
+          </wp:inline>
+        </w:drawing>
+      </w:r>
+    </w:p>
+    <w:p>
+      <w:pPr>
+        <w:widowControl/>
+        <w:spacing w:after="200" w:line="276" w:lineRule="auto"/>
+        <w:rPr>
+          <w:rFonts w:eastAsiaTheme="minorHAnsi"/>
+          <w:b/>
+          <w:kern w:val="0"/>
+          <w:sz w:val="28"/>
+          <w:szCs w:val="28"/>
+          <w:lang w:val="ru-RU" w:eastAsia="en-US"/>
+        </w:rPr>
+      </w:pPr>
+      <w:r>
+        <w:rPr>
+          <w:rFonts w:eastAsiaTheme="minorHAnsi"/>
+          <w:b/>
+          <w:kern w:val="0"/>
+          <w:sz w:val="28"/>
+          <w:szCs w:val="28"/>
+          <w:lang w:val="ru-RU" w:eastAsia="en-US"/>
+        </w:rPr>
+        <w:br w:type="page"/>
+      </w:r>
+    </w:p>
+    <w:p>
+      <w:pPr>
+        <w:widowControl/>
+        <w:spacing w:after="200" w:line="276" w:lineRule="auto"/>
+        <w:jc w:val="center"/>
+        <w:rPr>
+          <w:rFonts w:eastAsiaTheme="minorHAnsi"/>
+          <w:b/>
+          <w:kern w:val="0"/>
+          <w:sz w:val="28"/>
+          <w:szCs w:val="28"/>
+          <w:lang w:val="ru-RU" w:eastAsia="en-US"/>
+        </w:rPr>
+      </w:pPr>
+      <w:r>
+        <w:rPr>
+          <w:rFonts w:eastAsiaTheme="minorHAnsi"/>
+          <w:b/>
+          <w:kern w:val="0"/>
+          <w:sz w:val="28"/>
+          <w:szCs w:val="28"/>
+          <w:lang w:val="ru-RU" w:eastAsia="en-US"/>
+        </w:rPr>
+        <w:lastRenderedPageBreak/>
+        <w:t>Окно Хэмминга</w:t>
+      </w:r>
+    </w:p>
+    <w:p>
+      <w:pPr>
+        <w:widowControl/>
+        <w:spacing w:after="200" w:line="276" w:lineRule="auto"/>
+        <w:jc w:val="center"/>
+        <w:rPr>
+          <w:rFonts w:eastAsiaTheme="minorHAnsi"/>
+          <w:b/>
+          <w:kern w:val="0"/>
+          <w:sz w:val="28"/>
+          <w:szCs w:val="28"/>
+          <w:lang w:val="ru-RU" w:eastAsia="en-US"/>
+        </w:rPr>
+      </w:pPr>
+      <w:r>
+        <w:rPr>
+          <w:noProof/>
+          <w:lang w:val="ru-RU" w:eastAsia="ru-RU"/>
+        </w:rPr>
+        <w:drawing>
+          <wp:inline distT="0" distB="0" distL="0" distR="0" wp14:anchorId="29C1010E" wp14:editId="6C523BEB">
+            <wp:extent cx="4857750" cy="3257550"/>
+            <wp:effectExtent l="0" t="0" r="0" b="0"/>
+            <wp:docPr id="3" name="Рисунок 3"/>
+            <wp:cNvGraphicFramePr>
+              <a:graphicFrameLocks xmlns:a="http://schemas.openxmlformats.org/drawingml/2006/main" noChangeAspect="1"/>
+            </wp:cNvGraphicFramePr>
+            <a:graphic xmlns:a="http://schemas.openxmlformats.org/drawingml/2006/main">
+              <a:graphicData uri="http://schemas.openxmlformats.org/drawingml/2006/picture">
+                <pic:pic xmlns:pic="http://schemas.openxmlformats.org/drawingml/2006/picture">
+                  <pic:nvPicPr>
+                    <pic:cNvPr id="0" name="Рисунок 17"/>
+                    <pic:cNvPicPr>
+                      <a:picLocks noChangeAspect="1" noChangeArrowheads="1"/>
+                    </pic:cNvPicPr>
+                  </pic:nvPicPr>
+                  <pic:blipFill>
+                    <a:blip r:embed="rId51">
+                      <a:extLst>
+                        <a:ext uri="{28A0092B-C50C-407E-A947-70E740481C1C}">
+                          <a14:useLocalDpi xmlns:a14="http://schemas.microsoft.com/office/drawing/2010/main" val="0"/>
+                        </a:ext>
+                      </a:extLst>
+                    </a:blip>
+                    <a:srcRect/>
+                    <a:stretch>
+                      <a:fillRect/>
+                    </a:stretch>
+                  </pic:blipFill>
+                  <pic:spPr bwMode="auto">
+                    <a:xfrm>
+                      <a:off x="0" y="0"/>
+                      <a:ext cx="4857750" cy="3257550"/>
+                    </a:xfrm>
+                    <a:prstGeom prst="rect">
+                      <a:avLst/>
+                    </a:prstGeom>
+                    <a:noFill/>
+                    <a:ln>
+                      <a:noFill/>
+                    </a:ln>
+                  </pic:spPr>
+                </pic:pic>
+              </a:graphicData>
+            </a:graphic>
+          </wp:inline>
+        </w:drawing>
+      </w:r>
+    </w:p>
+    <w:p>
+      <w:pPr>
+        <w:widowControl/>
+        <w:spacing w:after="200" w:line="276" w:lineRule="auto"/>
+        <w:jc w:val="center"/>
+        <w:rPr>
+          <w:rFonts w:eastAsiaTheme="minorHAnsi"/>
+          <w:b/>
+          <w:kern w:val="0"/>
+          <w:sz w:val="28"/>
+          <w:szCs w:val="28"/>
+          <w:lang w:val="ru-RU" w:eastAsia="en-US"/>
+        </w:rPr>
+      </w:pPr>
+      <w:r>
+        <w:rPr>
+          <w:rFonts w:eastAsiaTheme="minorHAnsi"/>
+          <w:b/>
+          <w:kern w:val="0"/>
+          <w:sz w:val="28"/>
+          <w:szCs w:val="28"/>
+          <w:lang w:val="ru-RU" w:eastAsia="en-US"/>
+        </w:rPr>
+        <w:t>Окно Блэкмана</w:t>
+      </w:r>
+    </w:p>
+    <w:p>
+      <w:pPr>
+        <w:jc w:val="center"/>
+      </w:pPr>
+      <w:r>
+        <w:rPr>
+          <w:noProof/>
+          <w:lang w:val="ru-RU" w:eastAsia="ru-RU"/>
+        </w:rPr>
+        <w:drawing>
+          <wp:inline distT="0" distB="0" distL="0" distR="0">
+            <wp:extent cx="4867275" cy="3257550"/>
+            <wp:effectExtent l="0" t="0" r="9525" b="0"/>
+            <wp:docPr id="2" name="Рисунок 2"/>
+            <wp:cNvGraphicFramePr>
+              <a:graphicFrameLocks xmlns:a="http://schemas.openxmlformats.org/drawingml/2006/main" noChangeAspect="1"/>
+            </wp:cNvGraphicFramePr>
+            <a:graphic xmlns:a="http://schemas.openxmlformats.org/drawingml/2006/main">
+              <a:graphicData uri="http://schemas.openxmlformats.org/drawingml/2006/picture">
+                <pic:pic xmlns:pic="http://schemas.openxmlformats.org/drawingml/2006/picture">
+                  <pic:nvPicPr>
+                    <pic:cNvPr id="0" name="Рисунок 18"/>
+                    <pic:cNvPicPr>
+                      <a:picLocks noChangeAspect="1" noChangeArrowheads="1"/>
+                    </pic:cNvPicPr>
+                  </pic:nvPicPr>
+                  <pic:blipFill>
+                    <a:blip r:embed="rId52">
+                      <a:extLst>
+                        <a:ext uri="{28A0092B-C50C-407E-A947-70E740481C1C}">
+                          <a14:useLocalDpi xmlns:a14="http://schemas.microsoft.com/office/drawing/2010/main" val="0"/>
+                        </a:ext>
+                      </a:extLst>
+                    </a:blip>
+                    <a:srcRect/>
+                    <a:stretch>
+                      <a:fillRect/>
+                    </a:stretch>
+                  </pic:blipFill>
+                  <pic:spPr bwMode="auto">
+                    <a:xfrm>
+                      <a:off x="0" y="0"/>
+                      <a:ext cx="4867275" cy="3257550"/>
+                    </a:xfrm>
+                    <a:prstGeom prst="rect">
+                      <a:avLst/>
+                    </a:prstGeom>
+                    <a:noFill/>
+                    <a:ln>
+                      <a:noFill/>
+                    </a:ln>
+                  </pic:spPr>
+                </pic:pic>
+              </a:graphicData>
+            </a:graphic>
+          </wp:inline>
+        </w:drawing>
+      </w:r>
+    </w:p>
+    <w:p>
+      <w:pPr>
+        <w:widowControl/>
+        <w:spacing w:after="200" w:line="276" w:lineRule="auto"/>
+        <w:rPr>
+          <w:b/>
+          <w:sz w:val="28"/>
+          <w:szCs w:val="28"/>
+          <w:lang w:val="ru-RU"/>
+        </w:rPr>
+      </w:pPr>
+      <w:r>
+        <w:rPr>
+          <w:b/>
+          <w:sz w:val="28"/>
+          <w:szCs w:val="28"/>
+          <w:lang w:val="ru-RU"/>
+        </w:rPr>
+        <w:br w:type="page"/>
+      </w:r>
+    </w:p>
+    <w:p>
+      <w:pPr>
+        <w:spacing w:line="360" w:lineRule="auto"/>
+        <w:ind w:firstLine="709"/>
+        <w:jc w:val="center"/>
+        <w:rPr>
+          <w:b/>
+          <w:sz w:val="28"/>
+          <w:szCs w:val="28"/>
+          <w:lang w:val="ru-RU"/>
+        </w:rPr>
+      </w:pPr>
+      <w:r>
+        <w:rPr>
+          <w:b/>
+          <w:sz w:val="28"/>
+          <w:szCs w:val="28"/>
+          <w:lang w:val="ru-RU"/>
+        </w:rPr>
+        <w:lastRenderedPageBreak/>
+        <w:t>Вывод</w:t>
+      </w:r>
+    </w:p>
+    <w:p>
+      <w:pPr>
+        <w:spacing w:line="276" w:lineRule="auto"/>
+        <w:ind w:firstLine="709"/>
+        <w:jc w:val="both"/>
+        <w:rPr>
+          <w:sz w:val="28"/>
+          <w:szCs w:val="28"/>
+          <w:lang w:val="ru-RU"/>
+        </w:rPr>
+      </w:pPr>
+      <w:r>
+        <w:rPr>
+          <w:sz w:val="28"/>
+          <w:szCs w:val="28"/>
+          <w:lang w:val="ru-RU"/>
+        </w:rPr>
+        <w:t xml:space="preserve">В ходе курсовой работы необходимо было реализовать фильтр нижних частот по заданным характеристикам и выполнить фильтрацию тестового сигнала рассчитанным фильтром. </w:t>
+      </w:r>
+    </w:p>
+    <w:p>
+      <w:pPr>
+        <w:spacing w:line="276" w:lineRule="auto"/>
+        <w:ind w:firstLine="709"/>
+        <w:jc w:val="both"/>
+        <w:rPr>
+          <w:sz w:val="28"/>
+          <w:szCs w:val="28"/>
+          <w:lang w:val="ru-RU"/>
+        </w:rPr>
+      </w:pPr>
+      <w:r>
+        <w:rPr>
+          <w:sz w:val="28"/>
+          <w:szCs w:val="28"/>
+          <w:lang w:val="ru-RU"/>
+        </w:rPr>
+        <w:t>С помощью метода рядов Фурье</w:t>
+      </w:r>
+      <w:r>
+        <w:rPr>
+          <w:sz w:val="28"/>
+          <w:szCs w:val="28"/>
+          <w:lang w:val="ru-RU"/>
+        </w:rPr>
+        <w:t xml:space="preserve"> и с учетом требований амплитудно-частотных характеристик</w:t>
+      </w:r>
+      <w:r>
+        <w:rPr>
+          <w:sz w:val="28"/>
+          <w:szCs w:val="28"/>
+          <w:lang w:val="ru-RU"/>
+        </w:rPr>
+        <w:t xml:space="preserve"> были рассчитаны коэффициенты </w:t>
+      </w:r>
+      <w:proofErr w:type="spellStart"/>
+      <w:r>
+        <w:rPr>
+          <w:sz w:val="28"/>
+          <w:szCs w:val="28"/>
+          <w:lang w:val="ru-RU"/>
+        </w:rPr>
+        <w:t>нерекурсивного</w:t>
+      </w:r>
+      <w:proofErr w:type="spellEnd"/>
+      <w:r>
+        <w:rPr>
+          <w:sz w:val="28"/>
+          <w:szCs w:val="28"/>
+          <w:lang w:val="ru-RU"/>
+        </w:rPr>
+        <w:t xml:space="preserve"> цифрового фильтра с линейной </w:t>
+      </w:r>
+      <w:proofErr w:type="spellStart"/>
+      <w:r>
+        <w:rPr>
+          <w:sz w:val="28"/>
+          <w:szCs w:val="28"/>
+          <w:lang w:val="ru-RU"/>
+        </w:rPr>
+        <w:t>фазо</w:t>
+      </w:r>
+      <w:proofErr w:type="spellEnd"/>
+      <w:r>
+        <w:rPr>
+          <w:sz w:val="28"/>
+          <w:szCs w:val="28"/>
+          <w:lang w:val="ru-RU"/>
+        </w:rPr>
+        <w:t>-частотной характеристикой</w:t>
+      </w:r>
+      <w:proofErr w:type="gramStart"/>
+      <w:r>
+        <w:rPr>
+          <w:sz w:val="28"/>
+          <w:szCs w:val="28"/>
+          <w:lang w:val="ru-RU"/>
+        </w:rPr>
+        <w:t>.</w:t>
+      </w:r>
+      <w:proofErr w:type="gramEnd"/>
+      <w:r>
+        <w:rPr>
+          <w:sz w:val="28"/>
+          <w:szCs w:val="28"/>
+          <w:lang w:val="ru-RU"/>
+        </w:rPr>
+        <w:t xml:space="preserve"> </w:t>
+      </w:r>
+      <w:r>
+        <w:rPr>
+          <w:sz w:val="28"/>
+          <w:szCs w:val="28"/>
+          <w:lang w:val="ru-RU"/>
+        </w:rPr>
+        <w:t>Ф</w:t>
+      </w:r>
+      <w:r>
+        <w:rPr>
+          <w:sz w:val="28"/>
+          <w:szCs w:val="28"/>
+          <w:lang w:val="ru-RU"/>
+        </w:rPr>
+        <w:t xml:space="preserve">ильтр был реализован программно, исследована его импульсная и частотная характеристики. Используя 64 уровня, было выполнено квантование заданного аналогового сигнала. Рассчитанным фильтром произведена фильтрация тестового сигнала. </w:t>
+      </w:r>
+      <w:r>
+        <w:rPr>
+          <w:sz w:val="28"/>
+          <w:szCs w:val="28"/>
+          <w:lang w:val="ru-RU"/>
+        </w:rPr>
+        <w:t xml:space="preserve">На частотах гармонических составляющих тестового сигнала определены коэффициенты передачи фильтра. </w:t>
+      </w:r>
+      <w:r>
+        <w:rPr>
+          <w:sz w:val="28"/>
+          <w:szCs w:val="28"/>
+          <w:lang w:val="ru-RU"/>
+        </w:rPr>
+        <w:t xml:space="preserve">Далее была построена схема фильтра. Используя </w:t>
+      </w:r>
+      <w:r>
+        <w:rPr>
+          <w:sz w:val="28"/>
+          <w:szCs w:val="28"/>
+          <w:lang w:val="ru-RU"/>
+        </w:rPr>
+        <w:t xml:space="preserve">следующие окна: Кайзера, </w:t>
+      </w:r>
+      <w:proofErr w:type="gramStart"/>
+      <w:r>
+        <w:rPr>
+          <w:sz w:val="28"/>
+          <w:szCs w:val="28"/>
+          <w:lang w:val="ru-RU"/>
+        </w:rPr>
+        <w:t>треугольное</w:t>
+      </w:r>
+      <w:proofErr w:type="gramEnd"/>
+      <w:r>
+        <w:rPr>
+          <w:sz w:val="28"/>
+          <w:szCs w:val="28"/>
+          <w:lang w:val="ru-RU"/>
+        </w:rPr>
+        <w:t>, Хэмминга и</w:t>
+      </w:r>
+      <w:r>
+        <w:rPr>
+          <w:sz w:val="28"/>
+          <w:szCs w:val="28"/>
+          <w:lang w:val="ru-RU"/>
+        </w:rPr>
+        <w:t xml:space="preserve"> </w:t>
+      </w:r>
+      <w:r>
+        <w:rPr>
+          <w:sz w:val="28"/>
+          <w:szCs w:val="28"/>
+          <w:lang w:val="ru-RU"/>
+        </w:rPr>
+        <w:t xml:space="preserve">Блэкмана, модифицированы коэффициенты фильтра. При помощи окон рассчитаны </w:t>
+      </w:r>
+      <w:r>
+        <w:rPr>
+          <w:sz w:val="28"/>
+          <w:szCs w:val="28"/>
+          <w:lang w:val="ru-RU"/>
+        </w:rPr>
+        <w:t>амплитудно-частотные характеристики</w:t>
+      </w:r>
+      <w:r>
+        <w:rPr>
+          <w:sz w:val="28"/>
+          <w:szCs w:val="28"/>
+          <w:lang w:val="ru-RU"/>
+        </w:rPr>
+        <w:t xml:space="preserve"> фильтра. По полученным значениям выходного цифрового сигнала был восстановлен аналоговый сигнал. </w:t>
+      </w:r>
+    </w:p>
+    <w:p>
+      <w:pPr>
+        <w:spacing w:line="276" w:lineRule="auto"/>
+        <w:ind w:firstLine="709"/>
+        <w:jc w:val="both"/>
+        <w:rPr>
+          <w:sz w:val="28"/>
+          <w:szCs w:val="28"/>
+          <w:lang w:val="ru-RU"/>
+        </w:rPr>
+      </w:pPr>
+      <w:r>
+        <w:rPr>
+          <w:sz w:val="28"/>
+          <w:szCs w:val="28"/>
+          <w:lang w:val="ru-RU"/>
+        </w:rPr>
+        <w:t xml:space="preserve"> В программе реа</w:t>
       </w:r>
       <w:bookmarkStart w:id="0" w:name="_GoBack"/>
       <w:bookmarkEnd w:id="0"/>
+      <w:r>
+        <w:rPr>
+          <w:sz w:val="28"/>
+          <w:szCs w:val="28"/>
+          <w:lang w:val="ru-RU"/>
+        </w:rPr>
+        <w:t xml:space="preserve">лизован вывод графиков аналогового, цифрового, восстановленного сигналов, сигнала, обработанного фильтром. Так же имеются графики </w:t>
+      </w:r>
+      <w:r>
+        <w:rPr>
+          <w:sz w:val="28"/>
+          <w:szCs w:val="28"/>
+          <w:lang w:val="ru-RU"/>
+        </w:rPr>
+        <w:t>амплитудно-частотных характеристик</w:t>
+      </w:r>
+      <w:r>
+        <w:rPr>
+          <w:sz w:val="28"/>
+          <w:szCs w:val="28"/>
+          <w:lang w:val="ru-RU"/>
+        </w:rPr>
+        <w:t xml:space="preserve"> фильтров под воздействием различных окон (треугольного, Кайзера, Хемминга, Блэкмана).</w:t>
+      </w:r>
     </w:p>
     <w:p>
       <w:pPr>
         <w:widowControl/>
         <w:spacing w:after="200" w:line="276" w:lineRule="auto"/>
-        <w:rPr>
-          <w:rFonts w:eastAsiaTheme="minorHAnsi"/>
-          <w:kern w:val="0"/>
-          <w:sz w:val="28"/>
-          <w:szCs w:val="28"/>
-          <w:lang w:val="ru-RU" w:eastAsia="en-US"/>
-        </w:rPr>
-      </w:pPr>
-      <w:r>
-        <w:rPr>
-          <w:rFonts w:eastAsiaTheme="minorHAnsi"/>
-          <w:kern w:val="0"/>
-          <w:sz w:val="28"/>
-          <w:szCs w:val="28"/>
-          <w:lang w:val="ru-RU" w:eastAsia="en-US"/>
-        </w:rPr>
-        <w:t>(Тут должен быть соответствующий график)</w:t>
-      </w:r>
-    </w:p>
-    <w:p>
-      <w:pPr>
-        <w:widowControl/>
-        <w:spacing w:after="200" w:line="276" w:lineRule="auto"/>
-        <w:jc w:val="center"/>
-        <w:rPr>
-          <w:rFonts w:eastAsiaTheme="minorHAnsi"/>
-          <w:b/>
-          <w:kern w:val="0"/>
-          <w:sz w:val="28"/>
-          <w:szCs w:val="28"/>
-          <w:lang w:val="ru-RU" w:eastAsia="en-US"/>
-        </w:rPr>
-      </w:pPr>
-      <w:r>
-        <w:rPr>
-          <w:rFonts w:eastAsiaTheme="minorHAnsi"/>
-          <w:b/>
-          <w:kern w:val="0"/>
-          <w:sz w:val="28"/>
-          <w:szCs w:val="28"/>
-          <w:lang w:val="ru-RU" w:eastAsia="en-US"/>
-        </w:rPr>
-        <w:t>Цифровой сигнал</w:t>
-      </w:r>
-    </w:p>
-    <w:p>
-      <w:pPr>
-        <w:widowControl/>
-        <w:spacing w:after="200" w:line="276" w:lineRule="auto"/>
-        <w:rPr>
-          <w:rFonts w:eastAsiaTheme="minorHAnsi"/>
-          <w:kern w:val="0"/>
-          <w:sz w:val="28"/>
-          <w:szCs w:val="28"/>
-          <w:lang w:val="ru-RU" w:eastAsia="en-US"/>
-        </w:rPr>
-      </w:pPr>
-      <w:r>
-        <w:rPr>
-          <w:rFonts w:eastAsiaTheme="minorHAnsi"/>
-          <w:kern w:val="0"/>
-          <w:sz w:val="28"/>
-          <w:szCs w:val="28"/>
-          <w:lang w:val="ru-RU" w:eastAsia="en-US"/>
-        </w:rPr>
-        <w:t>(Тут должен быть соответствующий график)</w:t>
-      </w:r>
-    </w:p>
-    <w:p>
-      <w:pPr>
-        <w:widowControl/>
-        <w:spacing w:after="200" w:line="276" w:lineRule="auto"/>
-        <w:jc w:val="center"/>
-        <w:rPr>
-          <w:rFonts w:eastAsiaTheme="minorHAnsi"/>
-          <w:b/>
-          <w:kern w:val="0"/>
-          <w:sz w:val="28"/>
-          <w:szCs w:val="28"/>
-          <w:lang w:val="ru-RU" w:eastAsia="en-US"/>
-        </w:rPr>
-      </w:pPr>
-      <w:r>
-        <w:rPr>
-          <w:rFonts w:eastAsiaTheme="minorHAnsi"/>
-          <w:b/>
-          <w:kern w:val="0"/>
-          <w:sz w:val="28"/>
-          <w:szCs w:val="28"/>
-          <w:lang w:val="ru-RU" w:eastAsia="en-US"/>
-        </w:rPr>
-        <w:t>Сигнал, обработанный фильтром</w:t>
-      </w:r>
-    </w:p>
-    <w:p>
-      <w:pPr>
-        <w:widowControl/>
-        <w:spacing w:after="200" w:line="276" w:lineRule="auto"/>
-        <w:rPr>
-          <w:rFonts w:eastAsiaTheme="minorHAnsi"/>
-          <w:kern w:val="0"/>
-          <w:sz w:val="28"/>
-          <w:szCs w:val="28"/>
-          <w:lang w:val="ru-RU" w:eastAsia="en-US"/>
-        </w:rPr>
-      </w:pPr>
-      <w:r>
-        <w:rPr>
-          <w:rFonts w:eastAsiaTheme="minorHAnsi"/>
-          <w:kern w:val="0"/>
-          <w:sz w:val="28"/>
-          <w:szCs w:val="28"/>
-          <w:lang w:val="ru-RU" w:eastAsia="en-US"/>
-        </w:rPr>
-        <w:t>(Тут должен быть соответствующий график)</w:t>
-      </w:r>
-    </w:p>
-    <w:p>
-      <w:pPr>
-        <w:widowControl/>
-        <w:spacing w:after="200" w:line="276" w:lineRule="auto"/>
-        <w:jc w:val="center"/>
-        <w:rPr>
-          <w:rFonts w:eastAsiaTheme="minorHAnsi"/>
-          <w:b/>
-          <w:kern w:val="0"/>
-          <w:sz w:val="28"/>
-          <w:szCs w:val="28"/>
-          <w:lang w:val="ru-RU" w:eastAsia="en-US"/>
-        </w:rPr>
-      </w:pPr>
-      <w:r>
-        <w:rPr>
-          <w:rFonts w:eastAsiaTheme="minorHAnsi"/>
-          <w:b/>
-          <w:kern w:val="0"/>
-          <w:sz w:val="28"/>
-          <w:szCs w:val="28"/>
-          <w:lang w:val="ru-RU" w:eastAsia="en-US"/>
-        </w:rPr>
-        <w:t>Восстановленный аналоговый сигнал</w:t>
-      </w:r>
-    </w:p>
-    <w:p>
-      <w:pPr>
-        <w:widowControl/>
-        <w:spacing w:after="200" w:line="276" w:lineRule="auto"/>
-        <w:rPr>
-          <w:rFonts w:eastAsiaTheme="minorHAnsi"/>
-          <w:kern w:val="0"/>
-          <w:sz w:val="28"/>
-          <w:szCs w:val="28"/>
-          <w:lang w:val="ru-RU" w:eastAsia="en-US"/>
-        </w:rPr>
-      </w:pPr>
-      <w:r>
-        <w:rPr>
-          <w:rFonts w:eastAsiaTheme="minorHAnsi"/>
-          <w:kern w:val="0"/>
-          <w:sz w:val="28"/>
-          <w:szCs w:val="28"/>
-          <w:lang w:val="ru-RU" w:eastAsia="en-US"/>
-        </w:rPr>
-        <w:t>(Тут должен быть соответствующий график)</w:t>
-      </w:r>
-    </w:p>
-    <w:p>
-      <w:pPr>
-        <w:widowControl/>
-        <w:spacing w:after="200" w:line="276" w:lineRule="auto"/>
-        <w:jc w:val="center"/>
-        <w:rPr>
-          <w:rFonts w:eastAsiaTheme="minorHAnsi"/>
-          <w:b/>
-          <w:kern w:val="0"/>
-          <w:sz w:val="28"/>
-          <w:szCs w:val="28"/>
-          <w:lang w:val="ru-RU" w:eastAsia="en-US"/>
-        </w:rPr>
-      </w:pPr>
-      <w:r>
-        <w:rPr>
-          <w:rFonts w:eastAsiaTheme="minorHAnsi"/>
-          <w:b/>
-          <w:kern w:val="0"/>
-          <w:sz w:val="28"/>
-          <w:szCs w:val="28"/>
-          <w:lang w:val="ru-RU" w:eastAsia="en-US"/>
-        </w:rPr>
-        <w:t>Окно Кайзера</w:t>
-      </w:r>
-    </w:p>
-    <w:p>
-      <w:pPr>
-        <w:widowControl/>
-        <w:spacing w:after="200" w:line="276" w:lineRule="auto"/>
-        <w:rPr>
-          <w:rFonts w:eastAsiaTheme="minorHAnsi"/>
-          <w:b/>
-          <w:kern w:val="0"/>
-          <w:sz w:val="28"/>
-          <w:szCs w:val="28"/>
-          <w:lang w:val="ru-RU" w:eastAsia="en-US"/>
-        </w:rPr>
-      </w:pPr>
-      <w:r>
-        <w:rPr>
-          <w:rFonts w:eastAsiaTheme="minorHAnsi"/>
-          <w:kern w:val="0"/>
-          <w:sz w:val="28"/>
-          <w:szCs w:val="28"/>
-          <w:lang w:val="ru-RU" w:eastAsia="en-US"/>
-        </w:rPr>
-        <w:t>(Тут должен быть соответствующий график)</w:t>
-      </w:r>
-    </w:p>
-    <w:p>
-      <w:pPr>
-        <w:widowControl/>
-        <w:spacing w:after="200" w:line="276" w:lineRule="auto"/>
-        <w:jc w:val="center"/>
-        <w:rPr>
-          <w:rFonts w:eastAsiaTheme="minorHAnsi"/>
-          <w:b/>
-          <w:kern w:val="0"/>
-          <w:sz w:val="28"/>
-          <w:szCs w:val="28"/>
-          <w:lang w:val="ru-RU" w:eastAsia="en-US"/>
-        </w:rPr>
-      </w:pPr>
-      <w:r>
-        <w:rPr>
-          <w:rFonts w:eastAsiaTheme="minorHAnsi"/>
-          <w:b/>
-          <w:kern w:val="0"/>
-          <w:sz w:val="28"/>
-          <w:szCs w:val="28"/>
-          <w:lang w:val="ru-RU" w:eastAsia="en-US"/>
-        </w:rPr>
-        <w:t>Треугольное окно</w:t>
-      </w:r>
-    </w:p>
-    <w:p>
-      <w:pPr>
-        <w:widowControl/>
-        <w:spacing w:after="200" w:line="276" w:lineRule="auto"/>
-        <w:rPr>
-          <w:rFonts w:eastAsiaTheme="minorHAnsi"/>
-          <w:b/>
-          <w:kern w:val="0"/>
-          <w:sz w:val="28"/>
-          <w:szCs w:val="28"/>
-          <w:lang w:val="ru-RU" w:eastAsia="en-US"/>
-        </w:rPr>
-      </w:pPr>
-      <w:r>
-        <w:rPr>
-          <w:rFonts w:eastAsiaTheme="minorHAnsi"/>
-          <w:kern w:val="0"/>
-          <w:sz w:val="28"/>
-          <w:szCs w:val="28"/>
-          <w:lang w:val="ru-RU" w:eastAsia="en-US"/>
-        </w:rPr>
-        <w:lastRenderedPageBreak/>
-        <w:t>(Тут должен быть соответствующий график)</w:t>
-      </w:r>
-    </w:p>
-    <w:p>
-      <w:pPr>
-        <w:widowControl/>
-        <w:spacing w:after="200" w:line="276" w:lineRule="auto"/>
-        <w:jc w:val="center"/>
-        <w:rPr>
-          <w:rFonts w:eastAsiaTheme="minorHAnsi"/>
-          <w:b/>
-          <w:kern w:val="0"/>
-          <w:sz w:val="28"/>
-          <w:szCs w:val="28"/>
-          <w:lang w:val="ru-RU" w:eastAsia="en-US"/>
-        </w:rPr>
-      </w:pPr>
-      <w:r>
-        <w:rPr>
-          <w:rFonts w:eastAsiaTheme="minorHAnsi"/>
-          <w:b/>
-          <w:kern w:val="0"/>
-          <w:sz w:val="28"/>
-          <w:szCs w:val="28"/>
-          <w:lang w:val="ru-RU" w:eastAsia="en-US"/>
-        </w:rPr>
-        <w:t>Окно Хэмминга</w:t>
-      </w:r>
-    </w:p>
-    <w:p>
-      <w:pPr>
-        <w:widowControl/>
-        <w:spacing w:after="200" w:line="276" w:lineRule="auto"/>
-        <w:rPr>
-          <w:rFonts w:eastAsiaTheme="minorHAnsi"/>
-          <w:b/>
-          <w:kern w:val="0"/>
-          <w:sz w:val="28"/>
-          <w:szCs w:val="28"/>
-          <w:lang w:val="ru-RU" w:eastAsia="en-US"/>
-        </w:rPr>
-      </w:pPr>
-      <w:r>
-        <w:rPr>
-          <w:rFonts w:eastAsiaTheme="minorHAnsi"/>
-          <w:kern w:val="0"/>
-          <w:sz w:val="28"/>
-          <w:szCs w:val="28"/>
-          <w:lang w:val="ru-RU" w:eastAsia="en-US"/>
-        </w:rPr>
-        <w:t>(Тут должен быть соответствующий график)</w:t>
-      </w:r>
-    </w:p>
-    <w:p>
-      <w:pPr>
-        <w:widowControl/>
-        <w:spacing w:after="200" w:line="276" w:lineRule="auto"/>
-        <w:jc w:val="center"/>
-        <w:rPr>
-          <w:rFonts w:eastAsiaTheme="minorHAnsi"/>
-          <w:b/>
-          <w:kern w:val="0"/>
-          <w:sz w:val="28"/>
-          <w:szCs w:val="28"/>
-          <w:lang w:val="ru-RU" w:eastAsia="en-US"/>
-        </w:rPr>
-      </w:pPr>
-      <w:r>
-        <w:rPr>
-          <w:rFonts w:eastAsiaTheme="minorHAnsi"/>
-          <w:b/>
-          <w:kern w:val="0"/>
-          <w:sz w:val="28"/>
-          <w:szCs w:val="28"/>
-          <w:lang w:val="ru-RU" w:eastAsia="en-US"/>
-        </w:rPr>
-        <w:t xml:space="preserve">Окно </w:t>
-      </w:r>
-      <w:proofErr w:type="spellStart"/>
-      <w:r>
-        <w:rPr>
-          <w:rFonts w:eastAsiaTheme="minorHAnsi"/>
-          <w:b/>
-          <w:kern w:val="0"/>
-          <w:sz w:val="28"/>
-          <w:szCs w:val="28"/>
-          <w:lang w:val="ru-RU" w:eastAsia="en-US"/>
-        </w:rPr>
-        <w:t>Блэкмана</w:t>
-      </w:r>
-      <w:proofErr w:type="spellEnd"/>
-    </w:p>
-    <w:p>
-      <w:pPr>
-        <w:widowControl/>
-        <w:spacing w:after="200" w:line="276" w:lineRule="auto"/>
-        <w:rPr>
-          <w:rFonts w:eastAsiaTheme="minorHAnsi"/>
-          <w:b/>
-          <w:kern w:val="0"/>
-          <w:sz w:val="28"/>
-          <w:szCs w:val="28"/>
-          <w:lang w:val="ru-RU" w:eastAsia="en-US"/>
-        </w:rPr>
-      </w:pPr>
-      <w:r>
-        <w:rPr>
-          <w:rFonts w:eastAsiaTheme="minorHAnsi"/>
-          <w:kern w:val="0"/>
-          <w:sz w:val="28"/>
-          <w:szCs w:val="28"/>
-          <w:lang w:val="ru-RU" w:eastAsia="en-US"/>
-        </w:rPr>
-        <w:t>(Тут должен быть соответствующий график)</w:t>
-      </w:r>
-    </w:p>
-    <w:p>
-      <w:pPr>
         <w:jc w:val="center"/>
         <w:rPr>
           <w:lang w:val="ru-RU"/>

</xml_diff>